<commit_message>
Documents -- Client Questions
Client Questions #5 updated
</commit_message>
<xml_diff>
--- a/Documents/Client Questions/Client Questions #5.docx
+++ b/Documents/Client Questions/Client Questions #5.docx
@@ -40,6 +40,12 @@
         <w:spacing w:line="240" w:lineRule="auto"/>
         <w:contextualSpacing/>
       </w:pPr>
+    </w:p>
+    <w:p>
+      <w:pPr>
+        <w:spacing w:line="240" w:lineRule="auto"/>
+        <w:contextualSpacing/>
+      </w:pPr>
       <w:r>
         <w:t xml:space="preserve">2. For the instruction trace of a crash report, would </w:t>
       </w:r>
@@ -82,6 +88,12 @@
         <w:spacing w:line="240" w:lineRule="auto"/>
         <w:contextualSpacing/>
       </w:pPr>
+    </w:p>
+    <w:p>
+      <w:pPr>
+        <w:spacing w:line="240" w:lineRule="auto"/>
+        <w:contextualSpacing/>
+      </w:pPr>
       <w:r>
         <w:t>3. For the instruction trace of a crash report, what is the IM column?</w:t>
       </w:r>
@@ -118,6 +130,12 @@
         <w:spacing w:line="240" w:lineRule="auto"/>
         <w:contextualSpacing/>
       </w:pPr>
+    </w:p>
+    <w:p>
+      <w:pPr>
+        <w:spacing w:line="240" w:lineRule="auto"/>
+        <w:contextualSpacing/>
+      </w:pPr>
       <w:r>
         <w:t>4. If you no longer require line numbers alongside the text editor, do you still require column headings atop the text editor?</w:t>
       </w:r>
@@ -151,6 +169,12 @@
         <w:spacing w:line="240" w:lineRule="auto"/>
         <w:contextualSpacing/>
       </w:pPr>
+    </w:p>
+    <w:p>
+      <w:pPr>
+        <w:spacing w:line="240" w:lineRule="auto"/>
+        <w:contextualSpacing/>
+      </w:pPr>
       <w:r>
         <w:t xml:space="preserve">5. Where would you like the dynamic line number and column number indicator </w:t>
       </w:r>
@@ -193,6 +217,12 @@
         <w:spacing w:line="240" w:lineRule="auto"/>
         <w:contextualSpacing/>
       </w:pPr>
+    </w:p>
+    <w:p>
+      <w:pPr>
+        <w:spacing w:line="240" w:lineRule="auto"/>
+        <w:contextualSpacing/>
+      </w:pPr>
       <w:r>
         <w:t xml:space="preserve">6. Which specific code </w:t>
       </w:r>
@@ -238,6 +268,12 @@
         <w:spacing w:line="240" w:lineRule="auto"/>
         <w:contextualSpacing/>
       </w:pPr>
+    </w:p>
+    <w:p>
+      <w:pPr>
+        <w:spacing w:line="240" w:lineRule="auto"/>
+        <w:contextualSpacing/>
+      </w:pPr>
       <w:r>
         <w:t>7. How many different syntax highlighting colors are required?</w:t>
       </w:r>
@@ -271,7 +307,14 @@
         <w:spacing w:line="240" w:lineRule="auto"/>
         <w:contextualSpacing/>
       </w:pPr>
-      <w:r>
+    </w:p>
+    <w:p>
+      <w:pPr>
+        <w:spacing w:line="240" w:lineRule="auto"/>
+        <w:contextualSpacing/>
+      </w:pPr>
+      <w:r>
+        <w:lastRenderedPageBreak/>
         <w:t xml:space="preserve">8. Should </w:t>
       </w:r>
       <w:r>
@@ -301,20 +344,104 @@
         <w:spacing w:line="240" w:lineRule="auto"/>
         <w:contextualSpacing/>
       </w:pPr>
+    </w:p>
+    <w:p>
+      <w:pPr>
+        <w:spacing w:line="240" w:lineRule="auto"/>
+        <w:contextualSpacing/>
+      </w:pPr>
+    </w:p>
+    <w:p>
+      <w:pPr>
+        <w:spacing w:line="240" w:lineRule="auto"/>
+        <w:contextualSpacing/>
+      </w:pPr>
+    </w:p>
+    <w:p>
+      <w:pPr>
+        <w:spacing w:line="240" w:lineRule="auto"/>
+        <w:contextualSpacing/>
+      </w:pPr>
+    </w:p>
+    <w:p>
+      <w:pPr>
+        <w:spacing w:line="240" w:lineRule="auto"/>
+        <w:contextualSpacing/>
+      </w:pPr>
+      <w:r>
+        <w:t>9. What is the object code for the XREAD instruction?</w:t>
+      </w:r>
+    </w:p>
+    <w:p>
+      <w:pPr>
+        <w:spacing w:line="240" w:lineRule="auto"/>
+        <w:contextualSpacing/>
+      </w:pPr>
+    </w:p>
+    <w:p>
+      <w:pPr>
+        <w:spacing w:line="240" w:lineRule="auto"/>
+        <w:contextualSpacing/>
+      </w:pPr>
+    </w:p>
+    <w:p>
+      <w:pPr>
+        <w:spacing w:line="240" w:lineRule="auto"/>
+        <w:contextualSpacing/>
+      </w:pPr>
+    </w:p>
+    <w:p>
+      <w:pPr>
+        <w:spacing w:line="240" w:lineRule="auto"/>
+        <w:contextualSpacing/>
+      </w:pPr>
+    </w:p>
+    <w:p>
+      <w:pPr>
+        <w:spacing w:line="240" w:lineRule="auto"/>
+        <w:contextualSpacing/>
+      </w:pPr>
+    </w:p>
+    <w:p>
+      <w:pPr>
+        <w:spacing w:line="240" w:lineRule="auto"/>
+        <w:contextualSpacing/>
+      </w:pPr>
+      <w:r>
+        <w:t>10. What is the object code for the XPRNT instruction?</w:t>
+      </w:r>
+    </w:p>
+    <w:p>
+      <w:pPr>
+        <w:spacing w:line="240" w:lineRule="auto"/>
+        <w:contextualSpacing/>
+      </w:pPr>
+    </w:p>
+    <w:p>
+      <w:pPr>
+        <w:spacing w:line="240" w:lineRule="auto"/>
+        <w:contextualSpacing/>
+      </w:pPr>
+    </w:p>
+    <w:p>
+      <w:pPr>
+        <w:spacing w:line="240" w:lineRule="auto"/>
+        <w:contextualSpacing/>
+      </w:pPr>
+    </w:p>
+    <w:p>
+      <w:pPr>
+        <w:spacing w:line="240" w:lineRule="auto"/>
+        <w:contextualSpacing/>
+      </w:pPr>
+    </w:p>
+    <w:p>
+      <w:pPr>
+        <w:spacing w:line="240" w:lineRule="auto"/>
+        <w:contextualSpacing/>
+      </w:pPr>
       <w:bookmarkStart w:id="0" w:name="_GoBack"/>
       <w:bookmarkEnd w:id="0"/>
-    </w:p>
-    <w:p>
-      <w:pPr>
-        <w:spacing w:line="240" w:lineRule="auto"/>
-        <w:contextualSpacing/>
-      </w:pPr>
-    </w:p>
-    <w:p>
-      <w:pPr>
-        <w:spacing w:line="240" w:lineRule="auto"/>
-        <w:contextualSpacing/>
-      </w:pPr>
     </w:p>
     <w:sectPr>
       <w:headerReference w:type="default" r:id="rId8"/>

</xml_diff>